<commit_message>
data and code updated for optimisation
</commit_message>
<xml_diff>
--- a/GSEMO Analyses.docx
+++ b/GSEMO Analyses.docx
@@ -366,6 +366,128 @@
         </w:rPr>
         <w:t xml:space="preserve">Trade-offs </w:t>
       </w:r>
+    </w:p>
+    <w:p>
+      <w:pPr>
+        <w:jc w:val="left"/>
+        <w:rPr>
+          <w:rFonts w:ascii="Calibri" w:hAnsi="Calibri" w:cs="Calibri"/>
+          <w:b/>
+          <w:bCs/>
+        </w:rPr>
+      </w:pPr>
+      <w:r>
+        <w:rPr>
+          <w:rFonts w:ascii="Calibri" w:hAnsi="Calibri" w:cs="Calibri"/>
+          <w:b/>
+          <w:bCs/>
+        </w:rPr>
+        <w:t xml:space="preserve">Multi-Objective </w:t>
+      </w:r>
+      <w:r>
+        <w:rPr>
+          <w:rFonts w:ascii="Calibri" w:hAnsi="Calibri" w:cs="Calibri"/>
+          <w:b/>
+          <w:bCs/>
+        </w:rPr>
+        <w:t>Formulation</w:t>
+      </w:r>
+      <w:r>
+        <w:rPr>
+          <w:rFonts w:ascii="Calibri" w:hAnsi="Calibri" w:cs="Calibri"/>
+          <w:b/>
+          <w:bCs/>
+        </w:rPr>
+        <w:t xml:space="preserve"> </w:t>
+      </w:r>
+      <w:r>
+        <w:rPr>
+          <w:rFonts w:ascii="Calibri" w:hAnsi="Calibri" w:cs="Calibri"/>
+          <w:b/>
+          <w:bCs/>
+        </w:rPr>
+        <w:t xml:space="preserve">for </w:t>
+      </w:r>
+      <w:r>
+        <w:rPr>
+          <w:rFonts w:ascii="Calibri" w:hAnsi="Calibri" w:cs="Calibri"/>
+          <w:b/>
+          <w:bCs/>
+        </w:rPr>
+        <w:t>M</w:t>
+      </w:r>
+      <w:r>
+        <w:rPr>
+          <w:rFonts w:ascii="Calibri" w:hAnsi="Calibri" w:cs="Calibri"/>
+          <w:b/>
+          <w:bCs/>
+        </w:rPr>
+        <w:t xml:space="preserve">onotone </w:t>
+      </w:r>
+      <w:r>
+        <w:rPr>
+          <w:rFonts w:ascii="Calibri" w:hAnsi="Calibri" w:cs="Calibri"/>
+          <w:b/>
+          <w:bCs/>
+        </w:rPr>
+        <w:t>S</w:t>
+      </w:r>
+      <w:r>
+        <w:rPr>
+          <w:rFonts w:ascii="Calibri" w:hAnsi="Calibri" w:cs="Calibri"/>
+          <w:b/>
+          <w:bCs/>
+        </w:rPr>
+        <w:t>ub-</w:t>
+      </w:r>
+      <w:r>
+        <w:rPr>
+          <w:rFonts w:ascii="Calibri" w:hAnsi="Calibri" w:cs="Calibri"/>
+          <w:b/>
+          <w:bCs/>
+        </w:rPr>
+        <w:t>M</w:t>
+      </w:r>
+      <w:r>
+        <w:rPr>
+          <w:rFonts w:ascii="Calibri" w:hAnsi="Calibri" w:cs="Calibri"/>
+          <w:b/>
+          <w:bCs/>
+        </w:rPr>
+        <w:t xml:space="preserve">odular </w:t>
+      </w:r>
+      <w:r>
+        <w:rPr>
+          <w:rFonts w:ascii="Calibri" w:hAnsi="Calibri" w:cs="Calibri"/>
+          <w:b/>
+          <w:bCs/>
+        </w:rPr>
+        <w:t>P</w:t>
+      </w:r>
+      <w:r>
+        <w:rPr>
+          <w:rFonts w:ascii="Calibri" w:hAnsi="Calibri" w:cs="Calibri"/>
+          <w:b/>
+          <w:bCs/>
+        </w:rPr>
+        <w:t>roblems</w:t>
+      </w:r>
+    </w:p>
+    <w:p>
+      <w:pPr>
+        <w:jc w:val="left"/>
+        <w:rPr>
+          <w:rFonts w:ascii="Calibri" w:hAnsi="Calibri" w:cs="Calibri"/>
+        </w:rPr>
+      </w:pPr>
+    </w:p>
+    <w:p>
+      <w:pPr>
+        <w:jc w:val="left"/>
+        <w:rPr>
+          <w:rFonts w:ascii="Calibri" w:hAnsi="Calibri" w:cs="Calibri"/>
+        </w:rPr>
+      </w:pPr>
     </w:p>
     <w:p>
       <w:pPr>

</xml_diff>